<commit_message>
Create a 280039 motor control project
</commit_message>
<xml_diff>
--- a/csp/c28x_syscfg/Create A Project with System Config TI.docx
+++ b/csp/c28x_syscfg/Create A Project with System Config TI.docx
@@ -1214,11 +1214,6 @@
       </w:r>
     </w:p>
     <w:p>
-      <w:pPr>
-        <w:rPr>
-          <w:rFonts w:hint="eastAsia"/>
-        </w:rPr>
-      </w:pPr>
       <w:r>
         <w:rPr>
           <w:noProof/>
@@ -1259,6 +1254,153 @@
           </wp:inline>
         </w:drawing>
       </w:r>
+    </w:p>
+    <w:p>
+      <w:r>
+        <w:rPr>
+          <w:rFonts w:hint="eastAsia"/>
+        </w:rPr>
+        <w:t>使用Sysconfig生成代码需要使用device_support的代码，需要引入</w:t>
+      </w:r>
+      <w:r>
+        <w:rPr>
+          <w:rFonts w:hint="eastAsia"/>
+        </w:rPr>
+        <w:lastRenderedPageBreak/>
+        <w:t>C:\ti\c2000\C2000Ware_5_03_00_00\driverlib\f28003x\driverlib\ccs\Debug</w:t>
+      </w:r>
+      <w:r>
+        <w:rPr>
+          <w:rFonts w:hint="eastAsia"/>
+        </w:rPr>
+        <w:t>\</w:t>
+      </w:r>
+      <w:r>
+        <w:rPr>
+          <w:rFonts w:hint="eastAsia"/>
+        </w:rPr>
+        <w:t>driverlib.lib</w:t>
+      </w:r>
+    </w:p>
+    <w:p>
+      <w:r>
+        <w:rPr>
+          <w:rFonts w:hint="eastAsia"/>
+        </w:rPr>
+        <w:t>由于这个库使用EABI架构，所以如果设置不是ELF结构会报错。</w:t>
+      </w:r>
+    </w:p>
+    <w:p>
+      <w:r>
+        <w:drawing>
+          <wp:inline distT="0" distB="0" distL="0" distR="0" wp14:anchorId="10A2BBF9" wp14:editId="7AAA4C18">
+            <wp:extent cx="5274310" cy="3743960"/>
+            <wp:effectExtent l="0" t="0" r="2540" b="8890"/>
+            <wp:docPr id="643131658" name="图片 1" descr="图形用户界面&#10;&#10;AI 生成的内容可能不正确。"/>
+            <wp:cNvGraphicFramePr>
+              <a:graphicFrameLocks xmlns:a="http://schemas.openxmlformats.org/drawingml/2006/main" noChangeAspect="1"/>
+            </wp:cNvGraphicFramePr>
+            <a:graphic xmlns:a="http://schemas.openxmlformats.org/drawingml/2006/main">
+              <a:graphicData uri="http://schemas.openxmlformats.org/drawingml/2006/picture">
+                <pic:pic xmlns:pic="http://schemas.openxmlformats.org/drawingml/2006/picture">
+                  <pic:nvPicPr>
+                    <pic:cNvPr id="643131658" name="图片 1" descr="图形用户界面&#10;&#10;AI 生成的内容可能不正确。"/>
+                    <pic:cNvPicPr/>
+                  </pic:nvPicPr>
+                  <pic:blipFill>
+                    <a:blip r:embed="rId19"/>
+                    <a:stretch>
+                      <a:fillRect/>
+                    </a:stretch>
+                  </pic:blipFill>
+                  <pic:spPr>
+                    <a:xfrm>
+                      <a:off x="0" y="0"/>
+                      <a:ext cx="5274310" cy="3743960"/>
+                    </a:xfrm>
+                    <a:prstGeom prst="rect">
+                      <a:avLst/>
+                    </a:prstGeom>
+                  </pic:spPr>
+                </pic:pic>
+              </a:graphicData>
+            </a:graphic>
+          </wp:inline>
+        </w:drawing>
+      </w:r>
+    </w:p>
+    <w:p>
+      <w:r>
+        <w:rPr>
+          <w:rFonts w:hint="eastAsia"/>
+        </w:rPr>
+        <w:t>为了确保正确链接lib文件，需要在连接器设置页增加syscfg生成文件的位置，并增加链接文件的设置</w:t>
+      </w:r>
+      <w:r>
+        <w:rPr>
+          <w:rFonts w:hint="eastAsia"/>
+        </w:rPr>
+        <w:t>c2000ware_libraries.cmd.genlibs</w:t>
+      </w:r>
+      <w:r>
+        <w:rPr>
+          <w:rFonts w:hint="eastAsia"/>
+        </w:rPr>
+        <w:t>这个设置由syscfg生成。</w:t>
+      </w:r>
+    </w:p>
+    <w:p>
+      <w:pPr>
+        <w:rPr>
+          <w:rFonts w:hint="eastAsia"/>
+        </w:rPr>
+      </w:pPr>
+      <w:r>
+        <w:drawing>
+          <wp:inline distT="0" distB="0" distL="0" distR="0" wp14:anchorId="2310F6A8" wp14:editId="09FE0AC8">
+            <wp:extent cx="5274310" cy="3743960"/>
+            <wp:effectExtent l="0" t="0" r="2540" b="8890"/>
+            <wp:docPr id="1432147054" name="图片 1"/>
+            <wp:cNvGraphicFramePr>
+              <a:graphicFrameLocks xmlns:a="http://schemas.openxmlformats.org/drawingml/2006/main" noChangeAspect="1"/>
+            </wp:cNvGraphicFramePr>
+            <a:graphic xmlns:a="http://schemas.openxmlformats.org/drawingml/2006/main">
+              <a:graphicData uri="http://schemas.openxmlformats.org/drawingml/2006/picture">
+                <pic:pic xmlns:pic="http://schemas.openxmlformats.org/drawingml/2006/picture">
+                  <pic:nvPicPr>
+                    <pic:cNvPr id="1432147054" name=""/>
+                    <pic:cNvPicPr/>
+                  </pic:nvPicPr>
+                  <pic:blipFill>
+                    <a:blip r:embed="rId20"/>
+                    <a:stretch>
+                      <a:fillRect/>
+                    </a:stretch>
+                  </pic:blipFill>
+                  <pic:spPr>
+                    <a:xfrm>
+                      <a:off x="0" y="0"/>
+                      <a:ext cx="5274310" cy="3743960"/>
+                    </a:xfrm>
+                    <a:prstGeom prst="rect">
+                      <a:avLst/>
+                    </a:prstGeom>
+                  </pic:spPr>
+                </pic:pic>
+              </a:graphicData>
+            </a:graphic>
+          </wp:inline>
+        </w:drawing>
+      </w:r>
+    </w:p>
+    <w:p/>
+    <w:p/>
+    <w:p>
+      <w:pPr>
+        <w:rPr>
+          <w:rFonts w:hint="eastAsia"/>
+        </w:rPr>
+      </w:pPr>
     </w:p>
     <w:sectPr>
       <w:pgSz w:w="11906" w:h="16838"/>

</xml_diff>

<commit_message>
update motor control PC SIL
</commit_message>
<xml_diff>
--- a/csp/c28x_syscfg/Create A Project with System Config TI.docx
+++ b/csp/c28x_syscfg/Create A Project with System Config TI.docx
@@ -1199,7 +1199,13 @@
         <w:t>路径中选择合适的链接命令文件导入工程中（不要连接，因为可能需要调整）。</w:t>
       </w:r>
     </w:p>
-    <w:p/>
+    <w:p>
+      <w:pPr>
+        <w:rPr>
+          <w:rFonts w:hint="eastAsia"/>
+        </w:rPr>
+      </w:pPr>
+    </w:p>
     <w:p>
       <w:pPr>
         <w:rPr>
@@ -1214,6 +1220,11 @@
       </w:r>
     </w:p>
     <w:p>
+      <w:pPr>
+        <w:rPr>
+          <w:rFonts w:hint="eastAsia"/>
+        </w:rPr>
+      </w:pPr>
       <w:r>
         <w:rPr>
           <w:noProof/>
@@ -1256,6 +1267,11 @@
       </w:r>
     </w:p>
     <w:p>
+      <w:pPr>
+        <w:rPr>
+          <w:rFonts w:hint="eastAsia"/>
+        </w:rPr>
+      </w:pPr>
       <w:r>
         <w:rPr>
           <w:rFonts w:hint="eastAsia"/>
@@ -1283,6 +1299,11 @@
       </w:r>
     </w:p>
     <w:p>
+      <w:pPr>
+        <w:rPr>
+          <w:rFonts w:hint="eastAsia"/>
+        </w:rPr>
+      </w:pPr>
       <w:r>
         <w:rPr>
           <w:rFonts w:hint="eastAsia"/>
@@ -1291,7 +1312,15 @@
       </w:r>
     </w:p>
     <w:p>
-      <w:r>
+      <w:pPr>
+        <w:rPr>
+          <w:rFonts w:hint="eastAsia"/>
+        </w:rPr>
+      </w:pPr>
+      <w:r>
+        <w:rPr>
+          <w:noProof/>
+        </w:rPr>
         <w:drawing>
           <wp:inline distT="0" distB="0" distL="0" distR="0" wp14:anchorId="10A2BBF9" wp14:editId="7AAA4C18">
             <wp:extent cx="5274310" cy="3743960"/>
@@ -1330,6 +1359,11 @@
       </w:r>
     </w:p>
     <w:p>
+      <w:pPr>
+        <w:rPr>
+          <w:rFonts w:hint="eastAsia"/>
+        </w:rPr>
+      </w:pPr>
       <w:r>
         <w:rPr>
           <w:rFonts w:hint="eastAsia"/>
@@ -1356,6 +1390,9 @@
         </w:rPr>
       </w:pPr>
       <w:r>
+        <w:rPr>
+          <w:noProof/>
+        </w:rPr>
         <w:drawing>
           <wp:inline distT="0" distB="0" distL="0" distR="0" wp14:anchorId="2310F6A8" wp14:editId="09FE0AC8">
             <wp:extent cx="5274310" cy="3743960"/>
@@ -1393,8 +1430,100 @@
         </w:drawing>
       </w:r>
     </w:p>
-    <w:p/>
-    <w:p/>
+    <w:p>
+      <w:pPr>
+        <w:rPr>
+          <w:rFonts w:hint="eastAsia"/>
+        </w:rPr>
+      </w:pPr>
+    </w:p>
+    <w:p>
+      <w:r>
+        <w:rPr>
+          <w:rFonts w:hint="eastAsia"/>
+        </w:rPr>
+        <w:t>特别注意，如果使用Flash的链接命令文件，则需要在编译器中预定义宏_FLASH，否则将会导致一些RAM函数不能正确执行。</w:t>
+      </w:r>
+    </w:p>
+    <w:p>
+      <w:pPr>
+        <w:rPr>
+          <w:rFonts w:hint="eastAsia"/>
+        </w:rPr>
+      </w:pPr>
+      <w:r>
+        <w:rPr>
+          <w:noProof/>
+        </w:rPr>
+        <w:drawing>
+          <wp:inline distT="0" distB="0" distL="0" distR="0" wp14:anchorId="6E347792" wp14:editId="0E9BDBD7">
+            <wp:extent cx="5274310" cy="3743960"/>
+            <wp:effectExtent l="0" t="0" r="2540" b="8890"/>
+            <wp:docPr id="1129915899" name="图片 1" descr="图形用户界面, 文本&#10;&#10;AI 生成的内容可能不正确。"/>
+            <wp:cNvGraphicFramePr>
+              <a:graphicFrameLocks xmlns:a="http://schemas.openxmlformats.org/drawingml/2006/main" noChangeAspect="1"/>
+            </wp:cNvGraphicFramePr>
+            <a:graphic xmlns:a="http://schemas.openxmlformats.org/drawingml/2006/main">
+              <a:graphicData uri="http://schemas.openxmlformats.org/drawingml/2006/picture">
+                <pic:pic xmlns:pic="http://schemas.openxmlformats.org/drawingml/2006/picture">
+                  <pic:nvPicPr>
+                    <pic:cNvPr id="1129915899" name="图片 1" descr="图形用户界面, 文本&#10;&#10;AI 生成的内容可能不正确。"/>
+                    <pic:cNvPicPr/>
+                  </pic:nvPicPr>
+                  <pic:blipFill>
+                    <a:blip r:embed="rId21"/>
+                    <a:stretch>
+                      <a:fillRect/>
+                    </a:stretch>
+                  </pic:blipFill>
+                  <pic:spPr>
+                    <a:xfrm>
+                      <a:off x="0" y="0"/>
+                      <a:ext cx="5274310" cy="3743960"/>
+                    </a:xfrm>
+                    <a:prstGeom prst="rect">
+                      <a:avLst/>
+                    </a:prstGeom>
+                  </pic:spPr>
+                </pic:pic>
+              </a:graphicData>
+            </a:graphic>
+          </wp:inline>
+        </w:drawing>
+      </w:r>
+    </w:p>
+    <w:p>
+      <w:r>
+        <w:rPr>
+          <w:rFonts w:hint="eastAsia"/>
+        </w:rPr>
+        <w:t>最典型的会出现错误的函数是</w:t>
+      </w:r>
+      <w:r>
+        <w:rPr>
+          <w:rFonts w:hint="eastAsia"/>
+        </w:rPr>
+        <w:t>sysctl_delay</w:t>
+      </w:r>
+      <w:r>
+        <w:rPr>
+          <w:rFonts w:hint="eastAsia"/>
+        </w:rPr>
+        <w:t>，这个函数定义在RAM中，如果使用FLASH模式的链接，但是没有在编译中定义_FLASH这个宏，则会在调用这个函数的时候卡住</w:t>
+      </w:r>
+      <w:r>
+        <w:rPr>
+          <w:rFonts w:hint="eastAsia"/>
+        </w:rPr>
+        <w:t>，程序会直接停止，并且调试器的行为也会停止，只能通过reset和restart来启动</w:t>
+      </w:r>
+      <w:r>
+        <w:rPr>
+          <w:rFonts w:hint="eastAsia"/>
+        </w:rPr>
+        <w:t>。</w:t>
+      </w:r>
+    </w:p>
     <w:p>
       <w:pPr>
         <w:rPr>

</xml_diff>